<commit_message>
Actualziadión de ultimos desafíos y proyecto final
</commit_message>
<xml_diff>
--- a/DesarrolloWeb/DOCS/SASS II.docx
+++ b/DesarrolloWeb/DOCS/SASS II.docx
@@ -1310,7 +1310,104 @@
         </w:rPr>
       </w:pPr>
     </w:p>
-    <w:p>
+    <w:p/>
+    <w:p/>
+    <w:p/>
+    <w:p/>
+    <w:p/>
+    <w:p>
+      <w:pPr>
+        <w:spacing w:after="0"/>
+        <w:rPr>
+          <w:b/>
+          <w:sz w:val="24"/>
+        </w:rPr>
+      </w:pPr>
+      <w:r>
+        <w:rPr>
+          <w:b/>
+          <w:sz w:val="24"/>
+        </w:rPr>
+        <w:sym w:font="Wingdings" w:char="F0E8"/>
+      </w:r>
+      <w:r>
+        <w:rPr>
+          <w:b/>
+          <w:sz w:val="24"/>
+        </w:rPr>
+        <w:t xml:space="preserve"> </w:t>
+      </w:r>
+      <w:proofErr w:type="spellStart"/>
+      <w:r>
+        <w:rPr>
+          <w:b/>
+          <w:sz w:val="24"/>
+        </w:rPr>
+        <w:t>Mixin</w:t>
+      </w:r>
+      <w:proofErr w:type="spellEnd"/>
+    </w:p>
+    <w:p>
+      <w:pPr>
+        <w:spacing w:after="0"/>
+        <w:rPr>
+          <w:b/>
+          <w:sz w:val="24"/>
+        </w:rPr>
+      </w:pPr>
+    </w:p>
+    <w:p>
+      <w:r>
+        <w:t xml:space="preserve">Permiten </w:t>
+      </w:r>
+      <w:r>
+        <w:t>defini</w:t>
+      </w:r>
+      <w:r>
+        <w:t xml:space="preserve">r estilos que pueden ser reutilizados en el Proyecto. </w:t>
+      </w:r>
+      <w:r>
+        <w:t>Pueden recibir argumentos.</w:t>
+      </w:r>
+    </w:p>
+    <w:p>
+      <w:r>
+        <w:drawing>
+          <wp:inline distT="0" distB="0" distL="0" distR="0" wp14:anchorId="29DA9739" wp14:editId="5CD9C47B">
+            <wp:extent cx="5953956" cy="3648584"/>
+            <wp:effectExtent l="0" t="0" r="8890" b="9525"/>
+            <wp:docPr id="11" name="Imagen 11"/>
+            <wp:cNvGraphicFramePr>
+              <a:graphicFrameLocks xmlns:a="http://schemas.openxmlformats.org/drawingml/2006/main" noChangeAspect="1"/>
+            </wp:cNvGraphicFramePr>
+            <a:graphic xmlns:a="http://schemas.openxmlformats.org/drawingml/2006/main">
+              <a:graphicData uri="http://schemas.openxmlformats.org/drawingml/2006/picture">
+                <pic:pic xmlns:pic="http://schemas.openxmlformats.org/drawingml/2006/picture">
+                  <pic:nvPicPr>
+                    <pic:cNvPr id="1" name=""/>
+                    <pic:cNvPicPr/>
+                  </pic:nvPicPr>
+                  <pic:blipFill>
+                    <a:blip r:embed="rId10"/>
+                    <a:stretch>
+                      <a:fillRect/>
+                    </a:stretch>
+                  </pic:blipFill>
+                  <pic:spPr>
+                    <a:xfrm>
+                      <a:off x="0" y="0"/>
+                      <a:ext cx="5953956" cy="3648584"/>
+                    </a:xfrm>
+                    <a:prstGeom prst="rect">
+                      <a:avLst/>
+                    </a:prstGeom>
+                  </pic:spPr>
+                </pic:pic>
+              </a:graphicData>
+            </a:graphic>
+          </wp:inline>
+        </w:drawing>
+      </w:r>
       <w:bookmarkStart w:id="0" w:name="_GoBack"/>
       <w:bookmarkEnd w:id="0"/>
     </w:p>
@@ -1318,185 +1415,48 @@
     <w:p/>
     <w:p/>
     <w:p/>
-    <w:p>
-      <w:pPr>
-        <w:spacing w:after="0"/>
-        <w:rPr>
-          <w:b/>
-          <w:sz w:val="24"/>
-        </w:rPr>
-      </w:pPr>
-      <w:r>
-        <w:rPr>
-          <w:b/>
-          <w:sz w:val="24"/>
-        </w:rPr>
-        <w:sym w:font="Wingdings" w:char="F0E8"/>
-      </w:r>
-      <w:r>
-        <w:rPr>
-          <w:b/>
-          <w:sz w:val="24"/>
-        </w:rPr>
-        <w:t xml:space="preserve"> </w:t>
-      </w:r>
-      <w:proofErr w:type="spellStart"/>
-      <w:r>
-        <w:rPr>
-          <w:b/>
-          <w:sz w:val="24"/>
-        </w:rPr>
-        <w:t>Mixin</w:t>
-      </w:r>
-      <w:proofErr w:type="spellEnd"/>
-    </w:p>
-    <w:p>
-      <w:pPr>
-        <w:spacing w:after="0"/>
-        <w:rPr>
-          <w:b/>
-          <w:sz w:val="24"/>
-        </w:rPr>
-      </w:pPr>
-    </w:p>
-    <w:p>
-      <w:r>
-        <w:t xml:space="preserve">Los </w:t>
-      </w:r>
-      <w:proofErr w:type="spellStart"/>
-      <w:r>
-        <w:t>maps</w:t>
-      </w:r>
-      <w:proofErr w:type="spellEnd"/>
-      <w:r>
-        <w:t xml:space="preserve"> son variables cuyo valor es la colección de variables. Se definen con un nombre que los identifica. </w:t>
-      </w:r>
-    </w:p>
-    <w:p>
-      <w:pPr>
-        <w:spacing w:after="0"/>
-        <w:ind w:firstLine="708"/>
-        <w:rPr>
-          <w:color w:val="0070C0"/>
-          <w:lang w:val="en-US"/>
-        </w:rPr>
-      </w:pPr>
-      <w:r>
-        <w:rPr>
-          <w:color w:val="0070C0"/>
-          <w:lang w:val="en-US"/>
-        </w:rPr>
-        <w:t>$map: (</w:t>
-      </w:r>
-      <w:r>
-        <w:rPr>
-          <w:color w:val="FF0000"/>
-          <w:lang w:val="en-US"/>
-        </w:rPr>
-        <w:t>key1</w:t>
-      </w:r>
-      <w:r>
-        <w:rPr>
-          <w:color w:val="0070C0"/>
-          <w:lang w:val="en-US"/>
-        </w:rPr>
-        <w:t>:</w:t>
-      </w:r>
-      <w:proofErr w:type="gramStart"/>
-      <w:r>
-        <w:rPr>
-          <w:color w:val="0070C0"/>
-          <w:lang w:val="en-US"/>
-        </w:rPr>
-        <w:t>value</w:t>
-      </w:r>
-      <w:r>
-        <w:rPr>
-          <w:color w:val="0070C0"/>
-          <w:lang w:val="en-US"/>
-        </w:rPr>
-        <w:t xml:space="preserve"> </w:t>
-      </w:r>
-      <w:r>
-        <w:rPr>
-          <w:color w:val="0070C0"/>
-          <w:lang w:val="en-US"/>
-        </w:rPr>
-        <w:t>,</w:t>
-      </w:r>
-      <w:proofErr w:type="gramEnd"/>
-      <w:r>
-        <w:rPr>
-          <w:color w:val="0070C0"/>
-          <w:lang w:val="en-US"/>
-        </w:rPr>
-        <w:t xml:space="preserve"> </w:t>
-      </w:r>
-      <w:r>
-        <w:rPr>
-          <w:color w:val="FF0000"/>
-          <w:lang w:val="en-US"/>
-        </w:rPr>
-        <w:t>key2</w:t>
-      </w:r>
-      <w:r>
-        <w:rPr>
-          <w:color w:val="0070C0"/>
-          <w:lang w:val="en-US"/>
-        </w:rPr>
-        <w:t>:value</w:t>
-      </w:r>
-      <w:r>
-        <w:rPr>
-          <w:color w:val="0070C0"/>
-          <w:lang w:val="en-US"/>
-        </w:rPr>
-        <w:t xml:space="preserve"> </w:t>
-      </w:r>
-      <w:r>
-        <w:rPr>
-          <w:color w:val="0070C0"/>
-          <w:lang w:val="en-US"/>
-        </w:rPr>
-        <w:t>,</w:t>
-      </w:r>
-      <w:r>
-        <w:rPr>
-          <w:color w:val="0070C0"/>
-          <w:lang w:val="en-US"/>
-        </w:rPr>
-        <w:t xml:space="preserve"> </w:t>
-      </w:r>
-      <w:r>
-        <w:rPr>
-          <w:color w:val="FF0000"/>
-          <w:lang w:val="en-US"/>
-        </w:rPr>
-        <w:t>key3</w:t>
-      </w:r>
-      <w:r>
-        <w:rPr>
-          <w:color w:val="0070C0"/>
-          <w:lang w:val="en-US"/>
-        </w:rPr>
-        <w:t>:value);</w:t>
-      </w:r>
-    </w:p>
-    <w:p>
-      <w:pPr>
-        <w:spacing w:after="0"/>
-        <w:rPr>
-          <w:color w:val="0070C0"/>
-          <w:lang w:val="en-US"/>
-        </w:rPr>
-      </w:pPr>
-    </w:p>
-    <w:p>
-      <w:pPr>
-        <w:rPr>
-          <w:lang w:val="en-US"/>
-        </w:rPr>
-      </w:pPr>
+    <w:p/>
+    <w:p/>
+    <w:p/>
+    <w:p>
+      <w:r>
+        <w:lastRenderedPageBreak/>
+        <w:drawing>
+          <wp:inline distT="0" distB="0" distL="0" distR="0" wp14:anchorId="534317EB" wp14:editId="419B8CBB">
+            <wp:extent cx="6660515" cy="2183765"/>
+            <wp:effectExtent l="0" t="0" r="6985" b="6985"/>
+            <wp:docPr id="10" name="Imagen 10"/>
+            <wp:cNvGraphicFramePr>
+              <a:graphicFrameLocks xmlns:a="http://schemas.openxmlformats.org/drawingml/2006/main" noChangeAspect="1"/>
+            </wp:cNvGraphicFramePr>
+            <a:graphic xmlns:a="http://schemas.openxmlformats.org/drawingml/2006/main">
+              <a:graphicData uri="http://schemas.openxmlformats.org/drawingml/2006/picture">
+                <pic:pic xmlns:pic="http://schemas.openxmlformats.org/drawingml/2006/picture">
+                  <pic:nvPicPr>
+                    <pic:cNvPr id="1" name=""/>
+                    <pic:cNvPicPr/>
+                  </pic:nvPicPr>
+                  <pic:blipFill>
+                    <a:blip r:embed="rId11"/>
+                    <a:stretch>
+                      <a:fillRect/>
+                    </a:stretch>
+                  </pic:blipFill>
+                  <pic:spPr>
+                    <a:xfrm>
+                      <a:off x="0" y="0"/>
+                      <a:ext cx="6660515" cy="2183765"/>
+                    </a:xfrm>
+                    <a:prstGeom prst="rect">
+                      <a:avLst/>
+                    </a:prstGeom>
+                  </pic:spPr>
+                </pic:pic>
+              </a:graphicData>
+            </a:graphic>
+          </wp:inline>
+        </w:drawing>
+      </w:r>
     </w:p>
     <w:sectPr>
       <w:pgSz w:w="12240" w:h="15840"/>

</xml_diff>